<commit_message>
áp view vào shipit nhưng không ổn
</commit_message>
<xml_diff>
--- a/Tham khảo/Template/Note.docx
+++ b/Tham khảo/Template/Note.docx
@@ -77,6 +77,26 @@
           <w:t>link</w:t>
         </w:r>
       </w:hyperlink>
+      <w:r>
+        <w:rPr>
+          <w:rStyle w:val="Hyperlink"/>
+          <w:rFonts w:ascii="Times New Roman" w:hAnsi="Times New Roman" w:cs="Times New Roman"/>
+          <w:sz w:val="28"/>
+          <w:szCs w:val="28"/>
+        </w:rPr>
+        <w:t xml:space="preserve"> </w:t>
+      </w:r>
+      <w:hyperlink r:id="rId7" w:history="1">
+        <w:r>
+          <w:rPr>
+            <w:rStyle w:val="Hyperlink"/>
+            <w:rFonts w:ascii="Times New Roman" w:hAnsi="Times New Roman" w:cs="Times New Roman"/>
+            <w:sz w:val="28"/>
+            <w:szCs w:val="28"/>
+          </w:rPr>
+          <w:t>Image</w:t>
+        </w:r>
+      </w:hyperlink>
     </w:p>
     <w:p>
       <w:pPr>
@@ -94,7 +114,7 @@
         </w:rPr>
         <w:t xml:space="preserve">ShipIt: </w:t>
       </w:r>
-      <w:hyperlink r:id="rId7" w:history="1">
+      <w:hyperlink r:id="rId8" w:history="1">
         <w:r>
           <w:rPr>
             <w:rStyle w:val="Hyperlink"/>

</xml_diff>